<commit_message>
Update report and code for sentiment analysis
</commit_message>
<xml_diff>
--- a/Team_2707/Project1/Project1.docx
+++ b/Team_2707/Project1/Project1.docx
@@ -100,113 +100,43 @@
         <w:rPr>
           <w:i/>
         </w:rPr>
-        <w:t>&lt;</w:t>
-      </w:r>
-      <w:proofErr w:type="spellStart"/>
+        <w:t>&lt;unk&gt;</w:t>
+      </w:r>
+      <w:r>
+        <w:t>. This was a standard method discussed in class that we felt would perform sufficiently well. We then calculated the probability distribution model with these updated counts. For unigrams, this was sufficient to include unknown words in the probability mass. We also kept track of which words we'd converted into unknown words. Then for bigrams, if either of the two tokens in the bigrams were in the unknown words set, we replace it (for the purpose of the count, not in the actual data set), and increment the resulting (</w:t>
+      </w:r>
       <w:r>
         <w:rPr>
           <w:i/>
         </w:rPr>
-        <w:t>unk</w:t>
-      </w:r>
-      <w:proofErr w:type="spellEnd"/>
+        <w:t>&lt;unk&gt;</w:t>
+      </w:r>
+      <w:r>
+        <w:t xml:space="preserve">, token), (token, </w:t>
+      </w:r>
       <w:r>
         <w:rPr>
           <w:i/>
         </w:rPr>
-        <w:t>&gt;</w:t>
-      </w:r>
-      <w:r>
-        <w:t>. This was a standard method discussed in class that we felt would perform sufficiently well. We then calculated the probability distribution model with these updated counts. For unigrams, this was sufficient to include unknown words in the probability mass. We also kept track of which words we'd converted into unknown words. Then for bigrams, if either of the two tokens in the bigrams were in the unknown words set, we replace it (for the purpose of the count, not in the actual data set), and increment the resulting (</w:t>
+        <w:t>&lt;unk&gt;</w:t>
+      </w:r>
+      <w:r>
+        <w:t>), (</w:t>
       </w:r>
       <w:r>
         <w:rPr>
           <w:i/>
         </w:rPr>
-        <w:t>&lt;</w:t>
-      </w:r>
-      <w:proofErr w:type="spellStart"/>
+        <w:t>&lt;unk&gt;</w:t>
+      </w:r>
+      <w:r>
+        <w:t xml:space="preserve">, </w:t>
+      </w:r>
       <w:r>
         <w:rPr>
           <w:i/>
         </w:rPr>
-        <w:t>unk</w:t>
-      </w:r>
-      <w:proofErr w:type="spellEnd"/>
-      <w:r>
-        <w:rPr>
-          <w:i/>
-        </w:rPr>
-        <w:t>&gt;</w:t>
-      </w:r>
-      <w:r>
-        <w:t xml:space="preserve">, token), (token, </w:t>
-      </w:r>
-      <w:r>
-        <w:rPr>
-          <w:i/>
-        </w:rPr>
-        <w:t>&lt;</w:t>
-      </w:r>
-      <w:proofErr w:type="spellStart"/>
-      <w:r>
-        <w:rPr>
-          <w:i/>
-        </w:rPr>
-        <w:t>unk</w:t>
-      </w:r>
-      <w:proofErr w:type="spellEnd"/>
-      <w:r>
-        <w:rPr>
-          <w:i/>
-        </w:rPr>
-        <w:t>&gt;</w:t>
-      </w:r>
-      <w:r>
-        <w:t>), (</w:t>
-      </w:r>
-      <w:r>
-        <w:rPr>
-          <w:i/>
-        </w:rPr>
-        <w:t>&lt;</w:t>
-      </w:r>
-      <w:proofErr w:type="spellStart"/>
-      <w:r>
-        <w:rPr>
-          <w:i/>
-        </w:rPr>
-        <w:t>unk</w:t>
-      </w:r>
-      <w:proofErr w:type="spellEnd"/>
-      <w:r>
-        <w:rPr>
-          <w:i/>
-        </w:rPr>
-        <w:t>&gt;</w:t>
-      </w:r>
-      <w:r>
-        <w:t xml:space="preserve">, </w:t>
-      </w:r>
-      <w:r>
-        <w:rPr>
-          <w:i/>
-        </w:rPr>
-        <w:t>&lt;</w:t>
-      </w:r>
-      <w:proofErr w:type="spellStart"/>
-      <w:r>
-        <w:rPr>
-          <w:i/>
-        </w:rPr>
-        <w:t>unk</w:t>
-      </w:r>
-      <w:proofErr w:type="spellEnd"/>
-      <w:r>
-        <w:rPr>
-          <w:i/>
-        </w:rPr>
-        <w:t>&gt;</w:t>
+        <w:t>&lt;unk&gt;</w:t>
       </w:r>
       <w:r>
         <w:t xml:space="preserve">) entry accordingly. After this, we then convert the counts into a suitable probability distribution, with +k smoothing as described above. </w:t>
@@ -228,15 +158,7 @@
         <w:t>unnecessary</w:t>
       </w:r>
       <w:r>
-        <w:t xml:space="preserve">. Any bigram in the validation/test data set that had both its tokens in the training corpus, but not the combination together, could be assumed to be an unseen bigram, for which would assign a default probability, non-zero because of our +k smoothing. We did not apply unseen </w:t>
-      </w:r>
-      <w:proofErr w:type="spellStart"/>
-      <w:r>
-        <w:t>ngrams</w:t>
-      </w:r>
-      <w:proofErr w:type="spellEnd"/>
-      <w:r>
-        <w:t xml:space="preserve"> to the unigram, as we couldn't see how we wo</w:t>
+        <w:t>. Any bigram in the validation/test data set that had both its tokens in the training corpus, but not the combination together, could be assumed to be an unseen bigram, for which would assign a default probability, non-zero because of our +k smoothing. We did not apply unseen ngrams to the unigram, as we couldn't see how we wo</w:t>
       </w:r>
       <w:r>
         <w:t>uld ever have unseen unigrams. Any</w:t>
@@ -557,23 +479,7 @@
         <w:pStyle w:val="NoSpacing"/>
       </w:pPr>
       <w:r>
-        <w:t xml:space="preserve">To test perplexity, I ran through a logarithmic scale from 1*10^-9 to 1, increasing by *10 every time. Then, with the smallest perplexity value k, I went through a smaller scale centered </w:t>
-      </w:r>
-      <w:proofErr w:type="gramStart"/>
-      <w:r>
-        <w:t>around</w:t>
-      </w:r>
-      <w:proofErr w:type="gramEnd"/>
-      <w:r>
-        <w:t xml:space="preserve"> k, to try and </w:t>
-      </w:r>
-      <w:proofErr w:type="spellStart"/>
-      <w:r>
-        <w:t>finetune</w:t>
-      </w:r>
-      <w:proofErr w:type="spellEnd"/>
-      <w:r>
-        <w:t xml:space="preserve"> the optimal k value. </w:t>
+        <w:t xml:space="preserve">To test perplexity, I ran through a logarithmic scale from 1*10^-9 to 1, increasing by *10 every time. Then, with the smallest perplexity value k, I went through a smaller scale centered around k, to try and finetune the optimal k value. </w:t>
       </w:r>
     </w:p>
     <w:p>
@@ -661,755 +567,399 @@
         <w:pStyle w:val="NoSpacing"/>
       </w:pPr>
       <w:r>
-        <w:t xml:space="preserve">We first split up </w:t>
-      </w:r>
-      <w:proofErr w:type="spellStart"/>
-      <w:r>
-        <w:t>up</w:t>
-      </w:r>
-      <w:proofErr w:type="spellEnd"/>
-      <w:r>
-        <w:t xml:space="preserve"> the (validation and test) corpora into sentences, and preprocessed as necessary. We'd decided to test it with unigrams first, so we simply fed each token into our probability model, then summed up the negative log of the ensuing product. We then compared the outputs from positive and negative probability models, and classified the sentence based on which had the higher resulting probability. We then repeated the same process with bigrams instead of unigrams.</w:t>
-      </w:r>
-    </w:p>
-    <w:p>
-      <w:pPr>
-        <w:pStyle w:val="NoSpacing"/>
-      </w:pPr>
-    </w:p>
-    <w:p>
-      <w:pPr>
-        <w:pStyle w:val="NoSpacing"/>
-      </w:pPr>
-      <w:r>
-        <w:t xml:space="preserve">Results: </w:t>
-      </w:r>
-    </w:p>
-    <w:p>
-      <w:pPr>
-        <w:pStyle w:val="NoSpacing"/>
-      </w:pPr>
-    </w:p>
-    <w:p>
-      <w:pPr>
-        <w:pStyle w:val="NoSpacing"/>
-      </w:pPr>
-      <w:r>
-        <w:t xml:space="preserve">Before </w:t>
-      </w:r>
-      <w:proofErr w:type="spellStart"/>
-      <w:r>
-        <w:t>Kaggle</w:t>
-      </w:r>
-      <w:proofErr w:type="spellEnd"/>
-      <w:r>
-        <w:t xml:space="preserve"> went down, we ran with a unigram model, and the output was 0.41957. Note that this was when we were inverting the predictions (</w:t>
-      </w:r>
-      <w:proofErr w:type="spellStart"/>
-      <w:r>
-        <w:t>ie</w:t>
-      </w:r>
-      <w:proofErr w:type="spellEnd"/>
-      <w:r>
-        <w:t>, classifying as 0 when it was really 1), so the output i</w:t>
+        <w:t>We first split up up the (validation and test) corpora into sentences, and preprocessed as necessary. We'd decided to test it with unigrams first, so we simply fed each token into our probability model, then summed up the negative log of the ensuing product. We then compared the outputs from positive and negative probability models, and classified the sentence based on which had the higher resulting probability. We then repeated the same process with bigrams instead of unigrams.</w:t>
+      </w:r>
+    </w:p>
+    <w:p>
+      <w:pPr>
+        <w:pStyle w:val="NoSpacing"/>
+      </w:pPr>
+    </w:p>
+    <w:p>
+      <w:pPr>
+        <w:pStyle w:val="NoSpacing"/>
+      </w:pPr>
+      <w:r>
+        <w:lastRenderedPageBreak/>
+        <w:t xml:space="preserve">We then submitted two runs to Kaggle. The first was a unigram model with +1 smoothing, the simplest test case, just to make sure that our process was working. The second was the bigram model with +k smoothing we had developed. To our surprise, it had a worse performance than unigram model with +1 smoothing. We will discuss why after reviewing the outcome from our validation data set. </w:t>
+      </w:r>
+    </w:p>
+    <w:p>
+      <w:pPr>
+        <w:pStyle w:val="NoSpacing"/>
+      </w:pPr>
+    </w:p>
+    <w:p>
+      <w:pPr>
+        <w:pStyle w:val="NoSpacing"/>
+      </w:pPr>
+      <w:r>
+        <w:t>Results from Kaggle:</w:t>
+      </w:r>
+    </w:p>
+    <w:tbl>
+      <w:tblPr>
+        <w:tblStyle w:val="TableGrid"/>
+        <w:tblW w:w="0" w:type="auto"/>
+        <w:tblLook w:val="04A0" w:firstRow="1" w:lastRow="0" w:firstColumn="1" w:lastColumn="0" w:noHBand="0" w:noVBand="1"/>
+      </w:tblPr>
+      <w:tblGrid>
+        <w:gridCol w:w="3415"/>
+        <w:gridCol w:w="1080"/>
+      </w:tblGrid>
+      <w:tr>
+        <w:tc>
+          <w:tcPr>
+            <w:tcW w:w="3415" w:type="dxa"/>
+          </w:tcPr>
+          <w:p>
+            <w:pPr>
+              <w:pStyle w:val="NoSpacing"/>
+            </w:pPr>
+            <w:r>
+              <w:t>Run Type</w:t>
+            </w:r>
+          </w:p>
+        </w:tc>
+        <w:tc>
+          <w:tcPr>
+            <w:tcW w:w="1080" w:type="dxa"/>
+          </w:tcPr>
+          <w:p>
+            <w:pPr>
+              <w:pStyle w:val="NoSpacing"/>
+            </w:pPr>
+          </w:p>
+        </w:tc>
+      </w:tr>
+      <w:tr>
+        <w:tc>
+          <w:tcPr>
+            <w:tcW w:w="3415" w:type="dxa"/>
+          </w:tcPr>
+          <w:p>
+            <w:pPr>
+              <w:pStyle w:val="NoSpacing"/>
+            </w:pPr>
+            <w:r>
+              <w:t>Unigram model with +1 smoothing</w:t>
+            </w:r>
+          </w:p>
+        </w:tc>
+        <w:tc>
+          <w:tcPr>
+            <w:tcW w:w="1080" w:type="dxa"/>
+          </w:tcPr>
+          <w:p>
+            <w:pPr>
+              <w:pStyle w:val="NoSpacing"/>
+            </w:pPr>
+            <w:r>
+              <w:t>0.58043</w:t>
+            </w:r>
+          </w:p>
+        </w:tc>
+      </w:tr>
+      <w:tr>
+        <w:tc>
+          <w:tcPr>
+            <w:tcW w:w="3415" w:type="dxa"/>
+          </w:tcPr>
+          <w:p>
+            <w:pPr>
+              <w:pStyle w:val="NoSpacing"/>
+            </w:pPr>
+            <w:r>
+              <w:t>Bigram model with +k smoothing</w:t>
+            </w:r>
+          </w:p>
+        </w:tc>
+        <w:tc>
+          <w:tcPr>
+            <w:tcW w:w="1080" w:type="dxa"/>
+          </w:tcPr>
+          <w:p>
+            <w:pPr>
+              <w:pStyle w:val="NoSpacing"/>
+            </w:pPr>
+            <w:r>
+              <w:t>0.55924</w:t>
+            </w:r>
+          </w:p>
+        </w:tc>
+      </w:tr>
+    </w:tbl>
+    <w:p>
+      <w:pPr>
+        <w:pStyle w:val="NoSpacing"/>
+      </w:pPr>
+    </w:p>
+    <w:p>
+      <w:pPr>
+        <w:pStyle w:val="NoSpacing"/>
+      </w:pPr>
+      <w:r>
+        <w:t xml:space="preserve">We </w:t>
+      </w:r>
+      <w:r>
+        <w:t xml:space="preserve">also tested against </w:t>
+      </w:r>
+      <w:r>
+        <w:t>our validation data set</w:t>
+      </w:r>
+      <w:r>
+        <w:t xml:space="preserve">s. The results are below. </w:t>
+      </w:r>
+    </w:p>
+    <w:p>
+      <w:pPr>
+        <w:pStyle w:val="NoSpacing"/>
+      </w:pPr>
+    </w:p>
+    <w:p>
+      <w:pPr>
+        <w:pStyle w:val="NoSpacing"/>
+      </w:pPr>
+      <w:r>
+        <w:t>When we treat every 1 count word as unk:</w:t>
+      </w:r>
+    </w:p>
+    <w:p>
+      <w:pPr>
+        <w:pStyle w:val="NoSpacing"/>
+        <w:ind w:left="360"/>
+      </w:pPr>
+      <w:r>
+        <w:t>Expected all sum_pos_uni, but got 299 sum_pos_uni and 118 sum_neg_uni</w:t>
+      </w:r>
+    </w:p>
+    <w:p>
+      <w:pPr>
+        <w:pStyle w:val="NoSpacing"/>
+        <w:ind w:left="360"/>
+      </w:pPr>
+      <w:r>
+        <w:t>Expected all sum_pos_bi, but got 277 sum_pos_bi and 140 sum_neg_bi</w:t>
+      </w:r>
+    </w:p>
+    <w:p>
+      <w:pPr>
+        <w:pStyle w:val="NoSpacing"/>
+        <w:ind w:left="360"/>
+      </w:pPr>
+      <w:r>
+        <w:t>Expected all sum_neg_uni, but got 206 sum_pos_uni and 202 sum_neg_uni</w:t>
+      </w:r>
+    </w:p>
+    <w:p>
+      <w:pPr>
+        <w:pStyle w:val="NoSpacing"/>
+        <w:ind w:left="360"/>
+      </w:pPr>
+      <w:r>
+        <w:t>Expected all sum_neg_bi, but got 207 sum_pos_bi and 201 sum_neg_bi</w:t>
+      </w:r>
+    </w:p>
+    <w:p>
+      <w:pPr>
+        <w:pStyle w:val="NoSpacing"/>
+      </w:pPr>
+    </w:p>
+    <w:p>
+      <w:pPr>
+        <w:pStyle w:val="NoSpacing"/>
+      </w:pPr>
+      <w:r>
+        <w:t>When we only treat every second 1 count word as unk:</w:t>
+      </w:r>
+    </w:p>
+    <w:p>
+      <w:pPr>
+        <w:pStyle w:val="NoSpacing"/>
+        <w:ind w:left="360"/>
+      </w:pPr>
+      <w:r>
+        <w:t>Expected all sum_pos_uni, but got 285 sum_pos_uni and 132 sum_neg_uni</w:t>
+      </w:r>
+    </w:p>
+    <w:p>
+      <w:pPr>
+        <w:pStyle w:val="NoSpacing"/>
+        <w:ind w:left="360"/>
+      </w:pPr>
+      <w:r>
+        <w:t>Expected all sum_pos_bi, but got 267 sum_pos_bi and 150 sum_neg_bi</w:t>
+      </w:r>
+    </w:p>
+    <w:p>
+      <w:pPr>
+        <w:pStyle w:val="NoSpacing"/>
+        <w:ind w:left="360"/>
+      </w:pPr>
+      <w:r>
+        <w:t>Expected all sum_neg_uni, but got 240 sum_pos_uni and 168 sum_neg_uni</w:t>
+      </w:r>
+    </w:p>
+    <w:p>
+      <w:pPr>
+        <w:pStyle w:val="NoSpacing"/>
+        <w:ind w:left="360"/>
+      </w:pPr>
+      <w:r>
+        <w:t>Expected all sum_neg_bi, but got 217 sum_pos_bi and 191 sum_neg_bi</w:t>
+      </w:r>
+    </w:p>
+    <w:p>
+      <w:pPr>
+        <w:pStyle w:val="NoSpacing"/>
+      </w:pPr>
+    </w:p>
+    <w:p>
+      <w:pPr>
+        <w:pStyle w:val="NoSpacing"/>
+      </w:pPr>
+      <w:r>
+        <w:t>When we only treat every third 1 count word as unk:</w:t>
+      </w:r>
+    </w:p>
+    <w:p>
+      <w:pPr>
+        <w:pStyle w:val="NoSpacing"/>
+        <w:ind w:left="360"/>
+      </w:pPr>
+      <w:r>
+        <w:t>Expected all sum_pos_uni, but got 269 sum_pos_uni and 148 sum_neg_uni</w:t>
+      </w:r>
+    </w:p>
+    <w:p>
+      <w:pPr>
+        <w:pStyle w:val="NoSpacing"/>
+        <w:ind w:left="360"/>
+      </w:pPr>
+      <w:r>
+        <w:t>Expected all sum_pos_bi, but got 258 sum_pos_bi and 159 sum_neg_bi</w:t>
+      </w:r>
+    </w:p>
+    <w:p>
+      <w:pPr>
+        <w:pStyle w:val="NoSpacing"/>
+        <w:ind w:left="360"/>
+      </w:pPr>
+      <w:r>
+        <w:t>Expected all sum_neg_uni, but got 214 sum_pos_uni and 194 sum_neg_uni</w:t>
+      </w:r>
+    </w:p>
+    <w:p>
+      <w:pPr>
+        <w:pStyle w:val="NoSpacing"/>
+        <w:ind w:left="360"/>
+      </w:pPr>
+      <w:r>
+        <w:t>Expected all sum_neg_bi, but got 203 sum_pos_bi and 205 sum_neg_bi</w:t>
+      </w:r>
+    </w:p>
+    <w:p>
+      <w:pPr>
+        <w:pStyle w:val="NoSpacing"/>
+      </w:pPr>
+    </w:p>
+    <w:p>
+      <w:pPr>
+        <w:pStyle w:val="NoSpacing"/>
+      </w:pPr>
+      <w:r>
+        <w:t>When we treat every fourth 1 count word as unk:</w:t>
+      </w:r>
+    </w:p>
+    <w:p>
+      <w:pPr>
+        <w:pStyle w:val="NoSpacing"/>
+        <w:ind w:left="360"/>
+      </w:pPr>
+      <w:r>
+        <w:t>Expected all sum_pos_uni, but got 258 sum_pos_uni and 159 sum_neg_uni</w:t>
+      </w:r>
+    </w:p>
+    <w:p>
+      <w:pPr>
+        <w:pStyle w:val="NoSpacing"/>
+        <w:ind w:left="360"/>
+      </w:pPr>
+      <w:r>
+        <w:t>Expected all sum_pos_bi, but got 245 sum_pos_bi and 172 sum_neg_bi</w:t>
+      </w:r>
+    </w:p>
+    <w:p>
+      <w:pPr>
+        <w:pStyle w:val="NoSpacing"/>
+        <w:ind w:left="360"/>
+      </w:pPr>
+      <w:r>
+        <w:t>Expected all sum_neg_uni, but got 227 sum_pos_uni and 181 sum_neg_uni</w:t>
+      </w:r>
+    </w:p>
+    <w:p>
+      <w:pPr>
+        <w:pStyle w:val="NoSpacing"/>
+        <w:ind w:left="360"/>
+      </w:pPr>
+      <w:r>
+        <w:t>Expected all sum_neg_bi, but got 203 sum_pos_bi and 205 sum_neg_bi</w:t>
+      </w:r>
+    </w:p>
+    <w:p>
+      <w:pPr>
+        <w:pStyle w:val="NoSpacing"/>
+      </w:pPr>
+    </w:p>
+    <w:p>
+      <w:pPr>
+        <w:pStyle w:val="NoSpacing"/>
+      </w:pPr>
+      <w:r>
+        <w:t xml:space="preserve">Looking at our results, we observed some very strange trends. For positive test inputs, our unigram model performed better than our bigram model. For the negative model, it performed worse than the bigram, and even than a coin toss. </w:t>
+      </w:r>
+      <w:r>
+        <w:t xml:space="preserve">For the Kaggle data, we couldn’t distinguish positive and negative input, but we could see that the unigram model with +1 smoothing, our initial test point, was marginally better than bigram model with +k smoothing. </w:t>
       </w:r>
       <w:bookmarkStart w:id="0" w:name="_GoBack"/>
       <w:bookmarkEnd w:id="0"/>
       <w:r>
-        <w:t xml:space="preserve">s actually 0.58043. This is better than randomly guessing, but not much better. We speculated this was due to two main factors. The first, and most relevant, was the size of our n-grams. Unigrams just did not retain enough context to fully model </w:t>
-      </w:r>
-      <w:proofErr w:type="spellStart"/>
-      <w:r>
-        <w:t>postive</w:t>
-      </w:r>
-      <w:proofErr w:type="spellEnd"/>
-      <w:r>
-        <w:t xml:space="preserve"> and negative sentiments. After </w:t>
-      </w:r>
-      <w:proofErr w:type="spellStart"/>
-      <w:r>
-        <w:t>Kaggle</w:t>
-      </w:r>
-      <w:proofErr w:type="spellEnd"/>
-      <w:r>
-        <w:t xml:space="preserve"> came back up, we then ran with a bigram model, and the output was </w:t>
-      </w:r>
-    </w:p>
-    <w:p>
-      <w:pPr>
-        <w:pStyle w:val="NoSpacing"/>
-      </w:pPr>
-    </w:p>
-    <w:p>
-      <w:pPr>
-        <w:pStyle w:val="NoSpacing"/>
-      </w:pPr>
-      <w:r>
-        <w:t xml:space="preserve">Results from </w:t>
-      </w:r>
-      <w:proofErr w:type="spellStart"/>
-      <w:r>
-        <w:t>Kaggle</w:t>
-      </w:r>
-      <w:proofErr w:type="spellEnd"/>
-      <w:r>
-        <w:t>:</w:t>
-      </w:r>
-    </w:p>
-    <w:p>
-      <w:pPr>
-        <w:pStyle w:val="NoSpacing"/>
-      </w:pPr>
-    </w:p>
-    <w:p>
-      <w:pPr>
-        <w:pStyle w:val="NoSpacing"/>
-      </w:pPr>
-    </w:p>
-    <w:p>
-      <w:pPr>
-        <w:pStyle w:val="NoSpacing"/>
-      </w:pPr>
-      <w:r>
-        <w:t>We did, however test with our validation data sets. Here is the output from that:</w:t>
-      </w:r>
-    </w:p>
-    <w:p>
-      <w:pPr>
-        <w:pStyle w:val="NoSpacing"/>
-      </w:pPr>
-    </w:p>
-    <w:p>
-      <w:pPr>
-        <w:pStyle w:val="NoSpacing"/>
-      </w:pPr>
-      <w:r>
-        <w:t xml:space="preserve">When we treat every 1 count word as </w:t>
-      </w:r>
-      <w:proofErr w:type="spellStart"/>
-      <w:r>
-        <w:t>unk</w:t>
-      </w:r>
-      <w:proofErr w:type="spellEnd"/>
-      <w:r>
-        <w:t>:</w:t>
-      </w:r>
-    </w:p>
-    <w:p>
-      <w:pPr>
-        <w:pStyle w:val="NoSpacing"/>
-        <w:ind w:left="360"/>
-      </w:pPr>
-      <w:r>
-        <w:t xml:space="preserve">Expected all </w:t>
-      </w:r>
-      <w:proofErr w:type="spellStart"/>
-      <w:r>
-        <w:t>sum_pos_uni</w:t>
-      </w:r>
-      <w:proofErr w:type="spellEnd"/>
-      <w:r>
-        <w:t xml:space="preserve">, but got 299 </w:t>
-      </w:r>
-      <w:proofErr w:type="spellStart"/>
-      <w:r>
-        <w:t>sum_pos_uni</w:t>
-      </w:r>
-      <w:proofErr w:type="spellEnd"/>
-      <w:r>
-        <w:t xml:space="preserve"> and 118 </w:t>
-      </w:r>
-      <w:proofErr w:type="spellStart"/>
-      <w:r>
-        <w:t>sum_neg_uni</w:t>
-      </w:r>
-      <w:proofErr w:type="spellEnd"/>
-    </w:p>
-    <w:p>
-      <w:pPr>
-        <w:pStyle w:val="NoSpacing"/>
-        <w:ind w:left="360"/>
-      </w:pPr>
-      <w:r>
-        <w:t xml:space="preserve">Expected all </w:t>
-      </w:r>
-      <w:proofErr w:type="spellStart"/>
-      <w:r>
-        <w:t>sum_pos_bi</w:t>
-      </w:r>
-      <w:proofErr w:type="spellEnd"/>
-      <w:r>
-        <w:t xml:space="preserve">, but got 277 </w:t>
-      </w:r>
-      <w:proofErr w:type="spellStart"/>
-      <w:r>
-        <w:t>sum_pos_bi</w:t>
-      </w:r>
-      <w:proofErr w:type="spellEnd"/>
-      <w:r>
-        <w:t xml:space="preserve"> and 140 </w:t>
-      </w:r>
-      <w:proofErr w:type="spellStart"/>
-      <w:r>
-        <w:t>sum_neg_bi</w:t>
-      </w:r>
-      <w:proofErr w:type="spellEnd"/>
-    </w:p>
-    <w:p>
-      <w:pPr>
-        <w:pStyle w:val="NoSpacing"/>
-        <w:ind w:left="360"/>
-      </w:pPr>
-      <w:r>
-        <w:t xml:space="preserve">Expected all </w:t>
-      </w:r>
-      <w:proofErr w:type="spellStart"/>
-      <w:r>
-        <w:t>sum_neg_uni</w:t>
-      </w:r>
-      <w:proofErr w:type="spellEnd"/>
-      <w:r>
-        <w:t xml:space="preserve">, but got 206 </w:t>
-      </w:r>
-      <w:proofErr w:type="spellStart"/>
-      <w:r>
-        <w:t>sum_pos_uni</w:t>
-      </w:r>
-      <w:proofErr w:type="spellEnd"/>
-      <w:r>
-        <w:t xml:space="preserve"> and 202 </w:t>
-      </w:r>
-      <w:proofErr w:type="spellStart"/>
-      <w:r>
-        <w:t>sum_neg_uni</w:t>
-      </w:r>
-      <w:proofErr w:type="spellEnd"/>
-    </w:p>
-    <w:p>
-      <w:pPr>
-        <w:pStyle w:val="NoSpacing"/>
-        <w:ind w:left="360"/>
-      </w:pPr>
-      <w:r>
-        <w:t xml:space="preserve">Expected all </w:t>
-      </w:r>
-      <w:proofErr w:type="spellStart"/>
-      <w:r>
-        <w:t>sum_neg_bi</w:t>
-      </w:r>
-      <w:proofErr w:type="spellEnd"/>
-      <w:r>
-        <w:t xml:space="preserve">, but got 207 </w:t>
-      </w:r>
-      <w:proofErr w:type="spellStart"/>
-      <w:r>
-        <w:t>sum_pos_bi</w:t>
-      </w:r>
-      <w:proofErr w:type="spellEnd"/>
-      <w:r>
-        <w:t xml:space="preserve"> and 201 </w:t>
-      </w:r>
-      <w:proofErr w:type="spellStart"/>
-      <w:r>
-        <w:t>sum_neg_bi</w:t>
-      </w:r>
-      <w:proofErr w:type="spellEnd"/>
-    </w:p>
-    <w:p>
-      <w:pPr>
-        <w:pStyle w:val="NoSpacing"/>
-      </w:pPr>
-    </w:p>
-    <w:p>
-      <w:pPr>
-        <w:pStyle w:val="NoSpacing"/>
-      </w:pPr>
-      <w:r>
-        <w:t xml:space="preserve">When we only treat every second 1 count word as </w:t>
-      </w:r>
-      <w:proofErr w:type="spellStart"/>
-      <w:r>
-        <w:t>unk</w:t>
-      </w:r>
-      <w:proofErr w:type="spellEnd"/>
-      <w:r>
-        <w:t>:</w:t>
-      </w:r>
-    </w:p>
-    <w:p>
-      <w:pPr>
-        <w:pStyle w:val="NoSpacing"/>
-        <w:ind w:left="360"/>
-      </w:pPr>
-      <w:r>
-        <w:t xml:space="preserve">Expected all </w:t>
-      </w:r>
-      <w:proofErr w:type="spellStart"/>
-      <w:r>
-        <w:t>sum_pos_uni</w:t>
-      </w:r>
-      <w:proofErr w:type="spellEnd"/>
-      <w:r>
-        <w:t xml:space="preserve">, but got 285 </w:t>
-      </w:r>
-      <w:proofErr w:type="spellStart"/>
-      <w:r>
-        <w:t>sum_pos_uni</w:t>
-      </w:r>
-      <w:proofErr w:type="spellEnd"/>
-      <w:r>
-        <w:t xml:space="preserve"> and 132 </w:t>
-      </w:r>
-      <w:proofErr w:type="spellStart"/>
-      <w:r>
-        <w:t>sum_neg_uni</w:t>
-      </w:r>
-      <w:proofErr w:type="spellEnd"/>
-    </w:p>
-    <w:p>
-      <w:pPr>
-        <w:pStyle w:val="NoSpacing"/>
-        <w:ind w:left="360"/>
-      </w:pPr>
-      <w:r>
-        <w:t xml:space="preserve">Expected all </w:t>
-      </w:r>
-      <w:proofErr w:type="spellStart"/>
-      <w:r>
-        <w:t>sum_pos_bi</w:t>
-      </w:r>
-      <w:proofErr w:type="spellEnd"/>
-      <w:r>
-        <w:t xml:space="preserve">, but got 267 </w:t>
-      </w:r>
-      <w:proofErr w:type="spellStart"/>
-      <w:r>
-        <w:t>sum_pos_bi</w:t>
-      </w:r>
-      <w:proofErr w:type="spellEnd"/>
-      <w:r>
-        <w:t xml:space="preserve"> and 150 </w:t>
-      </w:r>
-      <w:proofErr w:type="spellStart"/>
-      <w:r>
-        <w:t>sum_neg_bi</w:t>
-      </w:r>
-      <w:proofErr w:type="spellEnd"/>
-    </w:p>
-    <w:p>
-      <w:pPr>
-        <w:pStyle w:val="NoSpacing"/>
-        <w:ind w:left="360"/>
-      </w:pPr>
-      <w:r>
-        <w:t xml:space="preserve">Expected all </w:t>
-      </w:r>
-      <w:proofErr w:type="spellStart"/>
-      <w:r>
-        <w:t>sum_neg_uni</w:t>
-      </w:r>
-      <w:proofErr w:type="spellEnd"/>
-      <w:r>
-        <w:t xml:space="preserve">, but got 240 </w:t>
-      </w:r>
-      <w:proofErr w:type="spellStart"/>
-      <w:r>
-        <w:t>sum_pos_uni</w:t>
-      </w:r>
-      <w:proofErr w:type="spellEnd"/>
-      <w:r>
-        <w:t xml:space="preserve"> and 168 </w:t>
-      </w:r>
-      <w:proofErr w:type="spellStart"/>
-      <w:r>
-        <w:t>sum_neg_uni</w:t>
-      </w:r>
-      <w:proofErr w:type="spellEnd"/>
-    </w:p>
-    <w:p>
-      <w:pPr>
-        <w:pStyle w:val="NoSpacing"/>
-        <w:ind w:left="360"/>
-      </w:pPr>
-      <w:r>
-        <w:t xml:space="preserve">Expected all </w:t>
-      </w:r>
-      <w:proofErr w:type="spellStart"/>
-      <w:r>
-        <w:t>sum_neg_bi</w:t>
-      </w:r>
-      <w:proofErr w:type="spellEnd"/>
-      <w:r>
-        <w:t xml:space="preserve">, but got 217 </w:t>
-      </w:r>
-      <w:proofErr w:type="spellStart"/>
-      <w:r>
-        <w:t>sum_pos_bi</w:t>
-      </w:r>
-      <w:proofErr w:type="spellEnd"/>
-      <w:r>
-        <w:t xml:space="preserve"> and 191 </w:t>
-      </w:r>
-      <w:proofErr w:type="spellStart"/>
-      <w:r>
-        <w:t>sum_neg_bi</w:t>
-      </w:r>
-      <w:proofErr w:type="spellEnd"/>
-    </w:p>
-    <w:p>
-      <w:pPr>
-        <w:pStyle w:val="NoSpacing"/>
-      </w:pPr>
-    </w:p>
-    <w:p>
-      <w:pPr>
-        <w:pStyle w:val="NoSpacing"/>
-      </w:pPr>
-      <w:r>
-        <w:t xml:space="preserve">When we only treat every third 1 count word as </w:t>
-      </w:r>
-      <w:proofErr w:type="spellStart"/>
-      <w:r>
-        <w:t>unk</w:t>
-      </w:r>
-      <w:proofErr w:type="spellEnd"/>
-      <w:r>
-        <w:t>:</w:t>
-      </w:r>
-    </w:p>
-    <w:p>
-      <w:pPr>
-        <w:pStyle w:val="NoSpacing"/>
-        <w:ind w:left="360"/>
-      </w:pPr>
-      <w:r>
-        <w:t xml:space="preserve">Expected all </w:t>
-      </w:r>
-      <w:proofErr w:type="spellStart"/>
-      <w:r>
-        <w:t>sum_pos_uni</w:t>
-      </w:r>
-      <w:proofErr w:type="spellEnd"/>
-      <w:r>
-        <w:t xml:space="preserve">, but got 269 </w:t>
-      </w:r>
-      <w:proofErr w:type="spellStart"/>
-      <w:r>
-        <w:t>sum_pos_uni</w:t>
-      </w:r>
-      <w:proofErr w:type="spellEnd"/>
-      <w:r>
-        <w:t xml:space="preserve"> and 148 </w:t>
-      </w:r>
-      <w:proofErr w:type="spellStart"/>
-      <w:r>
-        <w:t>sum_neg_uni</w:t>
-      </w:r>
-      <w:proofErr w:type="spellEnd"/>
-    </w:p>
-    <w:p>
-      <w:pPr>
-        <w:pStyle w:val="NoSpacing"/>
-        <w:ind w:left="360"/>
-      </w:pPr>
-      <w:r>
-        <w:t xml:space="preserve">Expected all </w:t>
-      </w:r>
-      <w:proofErr w:type="spellStart"/>
-      <w:r>
-        <w:t>sum_pos_bi</w:t>
-      </w:r>
-      <w:proofErr w:type="spellEnd"/>
-      <w:r>
-        <w:t xml:space="preserve">, but got 258 </w:t>
-      </w:r>
-      <w:proofErr w:type="spellStart"/>
-      <w:r>
-        <w:t>sum_pos_bi</w:t>
-      </w:r>
-      <w:proofErr w:type="spellEnd"/>
-      <w:r>
-        <w:t xml:space="preserve"> and 159 </w:t>
-      </w:r>
-      <w:proofErr w:type="spellStart"/>
-      <w:r>
-        <w:t>sum_neg_bi</w:t>
-      </w:r>
-      <w:proofErr w:type="spellEnd"/>
-    </w:p>
-    <w:p>
-      <w:pPr>
-        <w:pStyle w:val="NoSpacing"/>
-        <w:ind w:left="360"/>
-      </w:pPr>
-      <w:r>
-        <w:t xml:space="preserve">Expected all </w:t>
-      </w:r>
-      <w:proofErr w:type="spellStart"/>
-      <w:r>
-        <w:t>sum_neg_uni</w:t>
-      </w:r>
-      <w:proofErr w:type="spellEnd"/>
-      <w:r>
-        <w:t xml:space="preserve">, but got 214 </w:t>
-      </w:r>
-      <w:proofErr w:type="spellStart"/>
-      <w:r>
-        <w:t>sum_pos_uni</w:t>
-      </w:r>
-      <w:proofErr w:type="spellEnd"/>
-      <w:r>
-        <w:t xml:space="preserve"> and 194 </w:t>
-      </w:r>
-      <w:proofErr w:type="spellStart"/>
-      <w:r>
-        <w:t>sum_neg_uni</w:t>
-      </w:r>
-      <w:proofErr w:type="spellEnd"/>
-    </w:p>
-    <w:p>
-      <w:pPr>
-        <w:pStyle w:val="NoSpacing"/>
-        <w:ind w:left="360"/>
-      </w:pPr>
-      <w:r>
-        <w:t xml:space="preserve">Expected all </w:t>
-      </w:r>
-      <w:proofErr w:type="spellStart"/>
-      <w:r>
-        <w:t>sum_neg_bi</w:t>
-      </w:r>
-      <w:proofErr w:type="spellEnd"/>
-      <w:r>
-        <w:t xml:space="preserve">, but got 203 </w:t>
-      </w:r>
-      <w:proofErr w:type="spellStart"/>
-      <w:r>
-        <w:t>sum_pos_bi</w:t>
-      </w:r>
-      <w:proofErr w:type="spellEnd"/>
-      <w:r>
-        <w:t xml:space="preserve"> and 205 </w:t>
-      </w:r>
-      <w:proofErr w:type="spellStart"/>
-      <w:r>
-        <w:t>sum_neg_bi</w:t>
-      </w:r>
-      <w:proofErr w:type="spellEnd"/>
-    </w:p>
-    <w:p>
-      <w:pPr>
-        <w:pStyle w:val="NoSpacing"/>
-      </w:pPr>
-    </w:p>
-    <w:p>
-      <w:pPr>
-        <w:pStyle w:val="NoSpacing"/>
-      </w:pPr>
-      <w:r>
-        <w:t xml:space="preserve">When we treat every fourth 1 count word as </w:t>
-      </w:r>
-      <w:proofErr w:type="spellStart"/>
-      <w:r>
-        <w:t>unk</w:t>
-      </w:r>
-      <w:proofErr w:type="spellEnd"/>
-      <w:r>
-        <w:t>:</w:t>
-      </w:r>
-    </w:p>
-    <w:p>
-      <w:pPr>
-        <w:pStyle w:val="NoSpacing"/>
-        <w:ind w:left="360"/>
-      </w:pPr>
-      <w:r>
-        <w:t xml:space="preserve">Expected all </w:t>
-      </w:r>
-      <w:proofErr w:type="spellStart"/>
-      <w:r>
-        <w:t>sum_pos_uni</w:t>
-      </w:r>
-      <w:proofErr w:type="spellEnd"/>
-      <w:r>
-        <w:t xml:space="preserve">, but got 258 </w:t>
-      </w:r>
-      <w:proofErr w:type="spellStart"/>
-      <w:r>
-        <w:t>sum_pos_uni</w:t>
-      </w:r>
-      <w:proofErr w:type="spellEnd"/>
-      <w:r>
-        <w:t xml:space="preserve"> and 159 </w:t>
-      </w:r>
-      <w:proofErr w:type="spellStart"/>
-      <w:r>
-        <w:t>sum_neg_uni</w:t>
-      </w:r>
-      <w:proofErr w:type="spellEnd"/>
-    </w:p>
-    <w:p>
-      <w:pPr>
-        <w:pStyle w:val="NoSpacing"/>
-        <w:ind w:left="360"/>
-      </w:pPr>
-      <w:r>
-        <w:t xml:space="preserve">Expected all </w:t>
-      </w:r>
-      <w:proofErr w:type="spellStart"/>
-      <w:r>
-        <w:t>sum_pos_bi</w:t>
-      </w:r>
-      <w:proofErr w:type="spellEnd"/>
-      <w:r>
-        <w:t xml:space="preserve">, but got 245 </w:t>
-      </w:r>
-      <w:proofErr w:type="spellStart"/>
-      <w:r>
-        <w:t>sum_pos_bi</w:t>
-      </w:r>
-      <w:proofErr w:type="spellEnd"/>
-      <w:r>
-        <w:t xml:space="preserve"> and 172 </w:t>
-      </w:r>
-      <w:proofErr w:type="spellStart"/>
-      <w:r>
-        <w:t>sum_neg_bi</w:t>
-      </w:r>
-      <w:proofErr w:type="spellEnd"/>
-    </w:p>
-    <w:p>
-      <w:pPr>
-        <w:pStyle w:val="NoSpacing"/>
-        <w:ind w:left="360"/>
-      </w:pPr>
-      <w:r>
-        <w:t xml:space="preserve">Expected all </w:t>
-      </w:r>
-      <w:proofErr w:type="spellStart"/>
-      <w:r>
-        <w:t>sum_neg_uni</w:t>
-      </w:r>
-      <w:proofErr w:type="spellEnd"/>
-      <w:r>
-        <w:t xml:space="preserve">, but got 227 </w:t>
-      </w:r>
-      <w:proofErr w:type="spellStart"/>
-      <w:r>
-        <w:t>sum_pos_uni</w:t>
-      </w:r>
-      <w:proofErr w:type="spellEnd"/>
-      <w:r>
-        <w:t xml:space="preserve"> and 181 </w:t>
-      </w:r>
-      <w:proofErr w:type="spellStart"/>
-      <w:r>
-        <w:t>sum_neg_uni</w:t>
-      </w:r>
-      <w:proofErr w:type="spellEnd"/>
-    </w:p>
-    <w:p>
-      <w:pPr>
-        <w:pStyle w:val="NoSpacing"/>
-        <w:ind w:left="360"/>
-      </w:pPr>
-      <w:r>
-        <w:t xml:space="preserve">Expected all </w:t>
-      </w:r>
-      <w:proofErr w:type="spellStart"/>
-      <w:r>
-        <w:t>sum_neg_bi</w:t>
-      </w:r>
-      <w:proofErr w:type="spellEnd"/>
-      <w:r>
-        <w:t xml:space="preserve">, but got 203 </w:t>
-      </w:r>
-      <w:proofErr w:type="spellStart"/>
-      <w:r>
-        <w:t>sum_pos_bi</w:t>
-      </w:r>
-      <w:proofErr w:type="spellEnd"/>
-      <w:r>
-        <w:t xml:space="preserve"> and 205 </w:t>
-      </w:r>
-      <w:proofErr w:type="spellStart"/>
-      <w:r>
-        <w:t>sum_neg_bi</w:t>
-      </w:r>
-      <w:proofErr w:type="spellEnd"/>
-    </w:p>
-    <w:p>
-      <w:pPr>
-        <w:pStyle w:val="NoSpacing"/>
-      </w:pPr>
-    </w:p>
-    <w:p>
-      <w:pPr>
-        <w:pStyle w:val="NoSpacing"/>
-      </w:pPr>
-      <w:r>
-        <w:t>Looking at our results, we observed some very strange trends. For positive test inputs, our unigram model performed better than our bigram model. For the negative model, it performed worse than the bigram, and even than a coin toss. At this point, we evaluated how we were assigning counts to unknown, and decided to reduce the number of unknown words by only assigning every second, third or fourth 1 count token to be unknown. This did not help the performance of the system measurably, so we kept using every unknown word</w:t>
-      </w:r>
-    </w:p>
-    <w:p>
-      <w:pPr>
-        <w:pStyle w:val="NoSpacing"/>
-      </w:pPr>
-    </w:p>
-    <w:p>
-      <w:pPr>
-        <w:pStyle w:val="NoSpacing"/>
-      </w:pPr>
-      <w:r>
-        <w:t xml:space="preserve">When looking at why this was the case, we came up with a few theories. First, our data set is very small. This could cause outliers in the training data to have an adverse effect on our model. In addition, we did not remove filler words as part of our preprocessing. At the time, we </w:t>
-      </w:r>
-      <w:proofErr w:type="spellStart"/>
-      <w:r>
-        <w:t>though</w:t>
-      </w:r>
-      <w:proofErr w:type="spellEnd"/>
-      <w:r>
-        <w:t xml:space="preserve"> it would not be necessary, but now, looking at the results, we suspect it had an adverse effect. </w:t>
-      </w:r>
-    </w:p>
-    <w:p>
-      <w:pPr>
-        <w:pStyle w:val="NoSpacing"/>
-      </w:pPr>
+        <w:t>At this point, we evaluated how we were assigning counts to unknown, and decided to reduce the number of unknown words by only assigning every second, third or fourth 1 count token to be unknown. This did not help the performance of the system measurably, so we kept using every unknown word</w:t>
+      </w:r>
+    </w:p>
+    <w:p>
+      <w:pPr>
+        <w:pStyle w:val="NoSpacing"/>
+      </w:pPr>
+    </w:p>
+    <w:p>
+      <w:pPr>
+        <w:pStyle w:val="NoSpacing"/>
+      </w:pPr>
+      <w:r>
+        <w:t xml:space="preserve">When looking at why this was the case, we came up with a few theories. First, our data set is very small. This could cause outliers in the training data to have an adverse effect on our model. In addition, we did </w:t>
+      </w:r>
       <w:r>
         <w:lastRenderedPageBreak/>
+        <w:t xml:space="preserve">not remove filler words as part of our preprocessing. At the time, we though it would not be necessary, but now, looking at the results, we suspect it had an adverse effect. </w:t>
+      </w:r>
+    </w:p>
+    <w:p>
+      <w:pPr>
+        <w:pStyle w:val="NoSpacing"/>
+      </w:pPr>
+      <w:r>
         <w:t xml:space="preserve">When we referenced literature to find what a "good" sentimentality result would have been, Roebuck (2012) showed that a program with 70% accuracy is actually close to how a human performs. This indicates that our positive unigram probability model, where we treat every 1 count token as </w:t>
       </w:r>
       <w:r>
         <w:rPr>
           <w:i/>
         </w:rPr>
-        <w:t>&lt;</w:t>
-      </w:r>
-      <w:proofErr w:type="spellStart"/>
-      <w:r>
-        <w:rPr>
-          <w:i/>
-        </w:rPr>
-        <w:t>unk</w:t>
-      </w:r>
-      <w:proofErr w:type="spellEnd"/>
-      <w:r>
-        <w:rPr>
-          <w:i/>
-        </w:rPr>
-        <w:t>&gt;</w:t>
-      </w:r>
-      <w:r>
-        <w:t xml:space="preserve"> is actually performing very well, and our negative probability model, for both unigram and bigram and across all test cases is not. We could not identify a specific reason, other than the dataset itself, for why the performance was so poor. A future improvement could be to also expand from bigrams to trigrams or </w:t>
-      </w:r>
-      <w:proofErr w:type="spellStart"/>
-      <w:r>
-        <w:t>quadgrams</w:t>
-      </w:r>
-      <w:proofErr w:type="spellEnd"/>
-      <w:r>
-        <w:t xml:space="preserve">, in the hope that this extra context would capture more accurately the sentiment of the statement. </w:t>
+        <w:t>&lt;unk&gt;</w:t>
+      </w:r>
+      <w:r>
+        <w:t xml:space="preserve"> is actually performing very well, and our negative probability model, for both unigram and bigram and across all test cases is not. We could not identify a specific reason, other than the dataset itself, for why the performance was so poor. A future improvement could be to also expand from bigrams to trigrams or quadgrams, in the hope that this extra context would capture more accurately the sentiment of the statement. </w:t>
       </w:r>
     </w:p>
     <w:p>
@@ -1606,15 +1156,7 @@
         <w:pStyle w:val="NoSpacing"/>
       </w:pPr>
       <w:r>
-        <w:t xml:space="preserve">We therefore first tried with Naïve Bayes and simple SVMs. *Talk about Accuracy* </w:t>
-      </w:r>
-      <w:proofErr w:type="gramStart"/>
-      <w:r>
-        <w:t>Having</w:t>
-      </w:r>
-      <w:proofErr w:type="gramEnd"/>
-      <w:r>
-        <w:t xml:space="preserve"> found that these classifiers were not </w:t>
+        <w:t xml:space="preserve">We therefore first tried with Naïve Bayes and simple SVMs. *Talk about Accuracy* Having found that these classifiers were not </w:t>
       </w:r>
       <w:r>
         <w:t xml:space="preserve">actually </w:t>
@@ -1638,15 +1180,7 @@
         <w:t xml:space="preserve">by using kernels. We knew that Radial Basis Function Kernel (RBF Kernel) </w:t>
       </w:r>
       <w:r>
-        <w:t xml:space="preserve">are a universal </w:t>
-      </w:r>
-      <w:proofErr w:type="spellStart"/>
-      <w:r>
-        <w:t>approximator</w:t>
-      </w:r>
-      <w:proofErr w:type="spellEnd"/>
-      <w:r>
-        <w:t> </w:t>
+        <w:t>are a universal approximator </w:t>
       </w:r>
       <w:r>
         <w:t xml:space="preserve">and work well </w:t>
@@ -1655,44 +1189,20 @@
         <w:t xml:space="preserve">in </w:t>
       </w:r>
       <w:r>
-        <w:t xml:space="preserve">most scenarios. After playing around a bit with the “C” value which determines the amount of slack for allowing points within the margins of the SVM, we were able to train a classifier that gives us 81.28%. We determined the ideal value for “C” using cross-validation on the “dev” dataset on which we were getting 72.48 % </w:t>
-      </w:r>
-      <w:proofErr w:type="gramStart"/>
-      <w:r>
-        <w:t>accuracy(</w:t>
-      </w:r>
-      <w:proofErr w:type="gramEnd"/>
-      <w:r>
-        <w:t>max). We used K-fold Cross Validation with 10 folds (K=10). While more splits could have been possible, it would have led to more iterations and in-turn significantly higher validation time.</w:t>
-      </w:r>
-    </w:p>
-    <w:p>
-      <w:pPr>
-        <w:pStyle w:val="NoSpacing"/>
-      </w:pPr>
-    </w:p>
-    <w:p>
-      <w:pPr>
-        <w:pStyle w:val="NoSpacing"/>
-      </w:pPr>
-      <w:r>
-        <w:t xml:space="preserve">For coming up with a good feature representation of the movie reviews, we first used the Word2Vec functionality in Python from the “genism” library to create the word </w:t>
-      </w:r>
-      <w:proofErr w:type="spellStart"/>
-      <w:r>
-        <w:t>embeddings</w:t>
-      </w:r>
-      <w:proofErr w:type="spellEnd"/>
-      <w:r>
-        <w:t xml:space="preserve"> ourselves from the given corpus. But this was giving us very bad accuracy, as neither SVM nor Naïve Bayes was able to learn a good enough decision boundary. After looking at the discussions on Piazza, we realized our mistake on the way we were generating features for the model, and decided to experiment with some of the pre-trained word embedding suggested in the problem document. We used the pre-trained word vectors from Google News dataset which has 300-dimensional vectors for 3 million words and phrases. Since this significantly improved the accuracy, we did not experiment with the other pre-trained </w:t>
-      </w:r>
-      <w:proofErr w:type="spellStart"/>
-      <w:r>
-        <w:t>embeddings</w:t>
-      </w:r>
-      <w:proofErr w:type="spellEnd"/>
-      <w:r>
-        <w:t xml:space="preserve"> like Glove.</w:t>
+        <w:t>most scenarios. After playing around a bit with the “C” value which determines the amount of slack for allowing points within the margins of the SVM, we were able to train a classifier that gives us 81.28%. We determined the ideal value for “C” using cross-validation on the “dev” dataset on which we were getting 72.48 % accuracy(max). We used K-fold Cross Validation with 10 folds (K=10). While more splits could have been possible, it would have led to more iterations and in-turn significantly higher validation time.</w:t>
+      </w:r>
+    </w:p>
+    <w:p>
+      <w:pPr>
+        <w:pStyle w:val="NoSpacing"/>
+      </w:pPr>
+    </w:p>
+    <w:p>
+      <w:pPr>
+        <w:pStyle w:val="NoSpacing"/>
+      </w:pPr>
+      <w:r>
+        <w:t>For coming up with a good feature representation of the movie reviews, we first used the Word2Vec functionality in Python from the “genism” library to create the word embeddings ourselves from the given corpus. But this was giving us very bad accuracy, as neither SVM nor Naïve Bayes was able to learn a good enough decision boundary. After looking at the discussions on Piazza, we realized our mistake on the way we were generating features for the model, and decided to experiment with some of the pre-trained word embedding suggested in the problem document. We used the pre-trained word vectors from Google News dataset which has 300-dimensional vectors for 3 million words and phrases. Since this significantly improved the accuracy, we did not experiment with the other pre-trained embeddings like Glove.</w:t>
       </w:r>
     </w:p>
     <w:p>
@@ -1728,13 +1238,8 @@
         <w:pStyle w:val="NoSpacing"/>
       </w:pPr>
       <w:r>
-        <w:t xml:space="preserve">Roebuck, K. (2012-10-24). Sentiment Analysis: High-impact Strategies - What You Need to Know: Definitions, Adoptions, Impact, Benefits, Maturity, </w:t>
-      </w:r>
-      <w:proofErr w:type="gramStart"/>
-      <w:r>
-        <w:t>Vendors</w:t>
-      </w:r>
-      <w:proofErr w:type="gramEnd"/>
+        <w:t>Roebuck, K. (2012-10-24). Sentiment Analysis: High-impact Strategies - What You Need to Know: Definitions, Adoptions, Impact, Benefits, Maturity, Vendors</w:t>
+      </w:r>
     </w:p>
     <w:sectPr>
       <w:pgSz w:w="12240" w:h="15840"/>

</xml_diff>

<commit_message>
remove use of I
</commit_message>
<xml_diff>
--- a/Team_2707/Project1/Project1.docx
+++ b/Team_2707/Project1/Project1.docx
@@ -1170,8 +1170,6 @@
         </w:rPr>
         <w:t>grammar</w:t>
       </w:r>
-      <w:bookmarkStart w:id="1" w:name="_GoBack"/>
-      <w:bookmarkEnd w:id="1"/>
       <w:r>
         <w:rPr>
           <w:rFonts w:eastAsia="Arial" w:cstheme="minorHAnsi"/>
@@ -2381,7 +2379,39 @@
           <w:sz w:val="20"/>
           <w:szCs w:val="20"/>
         </w:rPr>
-        <w:t xml:space="preserve">To test perplexity, I ran through a logarithmic scale from 1*10^-9 to 1, increasing by *10 every time. Then, with the smallest perplexity value k, I went through a smaller scale centered </w:t>
+        <w:t xml:space="preserve">To test perplexity, </w:t>
+      </w:r>
+      <w:r>
+        <w:rPr>
+          <w:rFonts w:cstheme="minorHAnsi"/>
+          <w:sz w:val="20"/>
+          <w:szCs w:val="20"/>
+        </w:rPr>
+        <w:t xml:space="preserve">we </w:t>
+      </w:r>
+      <w:r>
+        <w:rPr>
+          <w:rFonts w:cstheme="minorHAnsi"/>
+          <w:sz w:val="20"/>
+          <w:szCs w:val="20"/>
+        </w:rPr>
+        <w:t xml:space="preserve">ran through a logarithmic scale from 1*10^-9 to 1, increasing by *10 every time. Then, with the smallest perplexity value k, </w:t>
+      </w:r>
+      <w:r>
+        <w:rPr>
+          <w:rFonts w:cstheme="minorHAnsi"/>
+          <w:sz w:val="20"/>
+          <w:szCs w:val="20"/>
+        </w:rPr>
+        <w:t>we</w:t>
+      </w:r>
+      <w:r>
+        <w:rPr>
+          <w:rFonts w:cstheme="minorHAnsi"/>
+          <w:sz w:val="20"/>
+          <w:szCs w:val="20"/>
+        </w:rPr>
+        <w:t xml:space="preserve"> went through a smaller scale centered </w:t>
       </w:r>
       <w:proofErr w:type="gramStart"/>
       <w:r>
@@ -4573,6 +4603,10 @@
     <w:p>
       <w:pPr>
         <w:pStyle w:val="NoSpacing"/>
+        <w:numPr>
+          <w:ilvl w:val="0"/>
+          <w:numId w:val="10"/>
+        </w:numPr>
         <w:rPr>
           <w:rFonts w:cstheme="minorHAnsi"/>
           <w:sz w:val="20"/>
@@ -4593,7 +4627,16 @@
           <w:sz w:val="20"/>
           <w:szCs w:val="20"/>
         </w:rPr>
-        <w:t>ome up with a good feature representation of the mov</w:t>
+        <w:t>ome up with a good feature repre</w:t>
+      </w:r>
+      <w:bookmarkStart w:id="1" w:name="_GoBack"/>
+      <w:r>
+        <w:rPr>
+          <w:rFonts w:cstheme="minorHAnsi"/>
+          <w:sz w:val="20"/>
+          <w:szCs w:val="20"/>
+        </w:rPr>
+        <w:t>sentation of the mov</w:t>
       </w:r>
       <w:r>
         <w:rPr>
@@ -4607,6 +4650,10 @@
     <w:p>
       <w:pPr>
         <w:pStyle w:val="NoSpacing"/>
+        <w:numPr>
+          <w:ilvl w:val="0"/>
+          <w:numId w:val="10"/>
+        </w:numPr>
         <w:rPr>
           <w:rFonts w:cstheme="minorHAnsi"/>
           <w:sz w:val="20"/>
@@ -4641,6 +4688,10 @@
     <w:p>
       <w:pPr>
         <w:pStyle w:val="NoSpacing"/>
+        <w:numPr>
+          <w:ilvl w:val="0"/>
+          <w:numId w:val="10"/>
+        </w:numPr>
         <w:rPr>
           <w:rFonts w:cstheme="minorHAnsi"/>
           <w:sz w:val="20"/>
@@ -4675,6 +4726,10 @@
     <w:p>
       <w:pPr>
         <w:pStyle w:val="NoSpacing"/>
+        <w:numPr>
+          <w:ilvl w:val="0"/>
+          <w:numId w:val="10"/>
+        </w:numPr>
         <w:rPr>
           <w:rFonts w:cstheme="minorHAnsi"/>
           <w:sz w:val="20"/>
@@ -4695,7 +4750,16 @@
           <w:sz w:val="20"/>
           <w:szCs w:val="20"/>
         </w:rPr>
-        <w:t>inally make predictions using the tuned model on the test data.</w:t>
+        <w:t>inally make predictions using the t</w:t>
+      </w:r>
+      <w:bookmarkEnd w:id="1"/>
+      <w:r>
+        <w:rPr>
+          <w:rFonts w:cstheme="minorHAnsi"/>
+          <w:sz w:val="20"/>
+          <w:szCs w:val="20"/>
+        </w:rPr>
+        <w:t>uned model on the test data.</w:t>
       </w:r>
     </w:p>
     <w:p>
@@ -5346,26 +5410,6 @@
           <w:szCs w:val="20"/>
         </w:rPr>
       </w:pPr>
-    </w:p>
-    <w:p>
-      <w:pPr>
-        <w:pStyle w:val="NoSpacing"/>
-        <w:rPr>
-          <w:rFonts w:cstheme="minorHAnsi"/>
-          <w:sz w:val="20"/>
-          <w:szCs w:val="20"/>
-        </w:rPr>
-      </w:pPr>
-    </w:p>
-    <w:p>
-      <w:pPr>
-        <w:pStyle w:val="NoSpacing"/>
-        <w:rPr>
-          <w:rFonts w:cstheme="minorHAnsi"/>
-          <w:sz w:val="20"/>
-          <w:szCs w:val="20"/>
-        </w:rPr>
-      </w:pPr>
       <w:r>
         <w:rPr>
           <w:rFonts w:cstheme="minorHAnsi"/>
@@ -5462,7 +5506,7 @@
           <w:sz w:val="20"/>
           <w:szCs w:val="20"/>
         </w:rPr>
-        <w:t xml:space="preserve">most scenarios. After playing around a bit with </w:t>
+        <w:t xml:space="preserve">most scenarios. After playing around a bit with the “C” value which determines the amount of slack for allowing points within the margins of the SVM, we were able to train a classifier that gives us 81.28%. We determined the ideal value for “C” using cross-validation on the </w:t>
       </w:r>
       <w:r>
         <w:rPr>
@@ -5471,7 +5515,7 @@
           <w:szCs w:val="20"/>
         </w:rPr>
         <w:lastRenderedPageBreak/>
-        <w:t xml:space="preserve">the “C” value which determines the amount of slack for allowing points within the margins of the SVM, we were able to train a classifier that gives us 81.28%. We determined the ideal value for “C” using cross-validation on the “dev” dataset on which we were getting 72.48 % </w:t>
+        <w:t xml:space="preserve">“dev” dataset on which we were getting 72.48 % </w:t>
       </w:r>
       <w:proofErr w:type="gramStart"/>
       <w:r>
@@ -6557,6 +6601,119 @@
     </w:lvl>
   </w:abstractNum>
   <w:abstractNum w:abstractNumId="8" w15:restartNumberingAfterBreak="0">
+    <w:nsid w:val="5378759F"/>
+    <w:multiLevelType w:val="hybridMultilevel"/>
+    <w:tmpl w:val="2C7610A6"/>
+    <w:lvl w:ilvl="0" w:tplc="10090001">
+      <w:start w:val="1"/>
+      <w:numFmt w:val="bullet"/>
+      <w:lvlText w:val=""/>
+      <w:lvlJc w:val="left"/>
+      <w:pPr>
+        <w:ind w:left="720" w:hanging="360"/>
+      </w:pPr>
+      <w:rPr>
+        <w:rFonts w:ascii="Symbol" w:hAnsi="Symbol" w:hint="default"/>
+      </w:rPr>
+    </w:lvl>
+    <w:lvl w:ilvl="1" w:tplc="10090003" w:tentative="1">
+      <w:start w:val="1"/>
+      <w:numFmt w:val="bullet"/>
+      <w:lvlText w:val="o"/>
+      <w:lvlJc w:val="left"/>
+      <w:pPr>
+        <w:ind w:left="1440" w:hanging="360"/>
+      </w:pPr>
+      <w:rPr>
+        <w:rFonts w:ascii="Courier New" w:hAnsi="Courier New" w:cs="Courier New" w:hint="default"/>
+      </w:rPr>
+    </w:lvl>
+    <w:lvl w:ilvl="2" w:tplc="10090005" w:tentative="1">
+      <w:start w:val="1"/>
+      <w:numFmt w:val="bullet"/>
+      <w:lvlText w:val=""/>
+      <w:lvlJc w:val="left"/>
+      <w:pPr>
+        <w:ind w:left="2160" w:hanging="360"/>
+      </w:pPr>
+      <w:rPr>
+        <w:rFonts w:ascii="Wingdings" w:hAnsi="Wingdings" w:hint="default"/>
+      </w:rPr>
+    </w:lvl>
+    <w:lvl w:ilvl="3" w:tplc="10090001" w:tentative="1">
+      <w:start w:val="1"/>
+      <w:numFmt w:val="bullet"/>
+      <w:lvlText w:val=""/>
+      <w:lvlJc w:val="left"/>
+      <w:pPr>
+        <w:ind w:left="2880" w:hanging="360"/>
+      </w:pPr>
+      <w:rPr>
+        <w:rFonts w:ascii="Symbol" w:hAnsi="Symbol" w:hint="default"/>
+      </w:rPr>
+    </w:lvl>
+    <w:lvl w:ilvl="4" w:tplc="10090003" w:tentative="1">
+      <w:start w:val="1"/>
+      <w:numFmt w:val="bullet"/>
+      <w:lvlText w:val="o"/>
+      <w:lvlJc w:val="left"/>
+      <w:pPr>
+        <w:ind w:left="3600" w:hanging="360"/>
+      </w:pPr>
+      <w:rPr>
+        <w:rFonts w:ascii="Courier New" w:hAnsi="Courier New" w:cs="Courier New" w:hint="default"/>
+      </w:rPr>
+    </w:lvl>
+    <w:lvl w:ilvl="5" w:tplc="10090005" w:tentative="1">
+      <w:start w:val="1"/>
+      <w:numFmt w:val="bullet"/>
+      <w:lvlText w:val=""/>
+      <w:lvlJc w:val="left"/>
+      <w:pPr>
+        <w:ind w:left="4320" w:hanging="360"/>
+      </w:pPr>
+      <w:rPr>
+        <w:rFonts w:ascii="Wingdings" w:hAnsi="Wingdings" w:hint="default"/>
+      </w:rPr>
+    </w:lvl>
+    <w:lvl w:ilvl="6" w:tplc="10090001" w:tentative="1">
+      <w:start w:val="1"/>
+      <w:numFmt w:val="bullet"/>
+      <w:lvlText w:val=""/>
+      <w:lvlJc w:val="left"/>
+      <w:pPr>
+        <w:ind w:left="5040" w:hanging="360"/>
+      </w:pPr>
+      <w:rPr>
+        <w:rFonts w:ascii="Symbol" w:hAnsi="Symbol" w:hint="default"/>
+      </w:rPr>
+    </w:lvl>
+    <w:lvl w:ilvl="7" w:tplc="10090003" w:tentative="1">
+      <w:start w:val="1"/>
+      <w:numFmt w:val="bullet"/>
+      <w:lvlText w:val="o"/>
+      <w:lvlJc w:val="left"/>
+      <w:pPr>
+        <w:ind w:left="5760" w:hanging="360"/>
+      </w:pPr>
+      <w:rPr>
+        <w:rFonts w:ascii="Courier New" w:hAnsi="Courier New" w:cs="Courier New" w:hint="default"/>
+      </w:rPr>
+    </w:lvl>
+    <w:lvl w:ilvl="8" w:tplc="10090005" w:tentative="1">
+      <w:start w:val="1"/>
+      <w:numFmt w:val="bullet"/>
+      <w:lvlText w:val=""/>
+      <w:lvlJc w:val="left"/>
+      <w:pPr>
+        <w:ind w:left="6480" w:hanging="360"/>
+      </w:pPr>
+      <w:rPr>
+        <w:rFonts w:ascii="Wingdings" w:hAnsi="Wingdings" w:hint="default"/>
+      </w:rPr>
+    </w:lvl>
+  </w:abstractNum>
+  <w:abstractNum w:abstractNumId="9" w15:restartNumberingAfterBreak="0">
     <w:nsid w:val="77F41D60"/>
     <w:multiLevelType w:val="hybridMultilevel"/>
     <w:tmpl w:val="24B8FAE0"/>
@@ -6685,7 +6842,7 @@
     <w:abstractNumId w:val="2"/>
   </w:num>
   <w:num w:numId="6">
-    <w:abstractNumId w:val="8"/>
+    <w:abstractNumId w:val="9"/>
   </w:num>
   <w:num w:numId="7">
     <w:abstractNumId w:val="3"/>
@@ -6695,6 +6852,9 @@
   </w:num>
   <w:num w:numId="9">
     <w:abstractNumId w:val="0"/>
+  </w:num>
+  <w:num w:numId="10">
+    <w:abstractNumId w:val="8"/>
   </w:num>
 </w:numbering>
 </file>

</xml_diff>